<commit_message>
MODIFY /branches/Kim/DF_NormalizedAlert.docx Modify structure of alert.
</commit_message>
<xml_diff>
--- a/DF_NormalizedAlert.docx
+++ b/DF_NormalizedAlert.docx
@@ -209,6 +209,87 @@
           </w:p>
         </w:tc>
       </w:tr>
+      <w:tr>
+        <w:trPr>
+          <w:jc w:val="center"/>
+        </w:trPr>
+        <w:tc>
+          <w:tcPr>
+            <w:tcW w:w="2443" w:type="dxa"/>
+            <w:tcBorders>
+              <w:top w:val="single" w:sz="4" w:space="0" w:color="auto"/>
+              <w:left w:val="single" w:sz="4" w:space="0" w:color="auto"/>
+              <w:bottom w:val="single" w:sz="4" w:space="0" w:color="auto"/>
+              <w:right w:val="single" w:sz="4" w:space="0" w:color="auto"/>
+            </w:tcBorders>
+          </w:tcPr>
+          <w:p>
+            <w:pPr>
+              <w:jc w:val="center"/>
+            </w:pPr>
+            <w:r>
+              <w:t>Kim Hoang Ngoc</w:t>
+            </w:r>
+          </w:p>
+        </w:tc>
+        <w:tc>
+          <w:tcPr>
+            <w:tcW w:w="3875" w:type="dxa"/>
+            <w:tcBorders>
+              <w:top w:val="single" w:sz="4" w:space="0" w:color="auto"/>
+              <w:left w:val="single" w:sz="4" w:space="0" w:color="auto"/>
+              <w:bottom w:val="single" w:sz="4" w:space="0" w:color="auto"/>
+              <w:right w:val="single" w:sz="4" w:space="0" w:color="auto"/>
+            </w:tcBorders>
+          </w:tcPr>
+          <w:p>
+            <w:pPr>
+              <w:jc w:val="center"/>
+            </w:pPr>
+            <w:r>
+              <w:t>Modify data structure</w:t>
+            </w:r>
+          </w:p>
+        </w:tc>
+        <w:tc>
+          <w:tcPr>
+            <w:tcW w:w="1620" w:type="dxa"/>
+            <w:tcBorders>
+              <w:top w:val="single" w:sz="4" w:space="0" w:color="auto"/>
+              <w:left w:val="single" w:sz="4" w:space="0" w:color="auto"/>
+              <w:bottom w:val="single" w:sz="4" w:space="0" w:color="auto"/>
+              <w:right w:val="single" w:sz="4" w:space="0" w:color="auto"/>
+            </w:tcBorders>
+          </w:tcPr>
+          <w:p>
+            <w:pPr>
+              <w:jc w:val="center"/>
+            </w:pPr>
+            <w:r>
+              <w:t>1.1</w:t>
+            </w:r>
+          </w:p>
+        </w:tc>
+        <w:tc>
+          <w:tcPr>
+            <w:tcW w:w="1638" w:type="dxa"/>
+            <w:tcBorders>
+              <w:top w:val="single" w:sz="4" w:space="0" w:color="auto"/>
+              <w:left w:val="single" w:sz="4" w:space="0" w:color="auto"/>
+              <w:bottom w:val="single" w:sz="4" w:space="0" w:color="auto"/>
+              <w:right w:val="single" w:sz="4" w:space="0" w:color="auto"/>
+            </w:tcBorders>
+          </w:tcPr>
+          <w:p>
+            <w:pPr>
+              <w:jc w:val="center"/>
+            </w:pPr>
+            <w:r>
+              <w:t>06/12/2010</w:t>
+            </w:r>
+          </w:p>
+        </w:tc>
+      </w:tr>
     </w:tbl>
     <w:p>
       <w:pPr>
@@ -391,7 +472,97 @@
           <w:bCs/>
           <w:i/>
           <w:iCs/>
-          <w:color w:val="FF0000"/>
+          <w:sz w:val="20"/>
+          <w:szCs w:val="20"/>
+        </w:rPr>
+        <w:fldChar w:fldCharType="begin">
+          <w:ffData>
+            <w:name w:val=""/>
+            <w:enabled/>
+            <w:calcOnExit w:val="0"/>
+            <w:checkBox>
+              <w:sizeAuto/>
+              <w:default w:val="1"/>
+            </w:checkBox>
+          </w:ffData>
+        </w:fldChar>
+      </w:r>
+      <w:r>
+        <w:rPr>
+          <w:rFonts w:ascii="Arial" w:hAnsi="Arial" w:cs="Arial"/>
+          <w:b/>
+          <w:bCs/>
+          <w:i/>
+          <w:iCs/>
+          <w:sz w:val="20"/>
+          <w:szCs w:val="20"/>
+        </w:rPr>
+        <w:instrText xml:space="preserve"> FORMCHECKBOX </w:instrText>
+      </w:r>
+      <w:r>
+        <w:rPr>
+          <w:rFonts w:ascii="Arial" w:hAnsi="Arial" w:cs="Arial"/>
+          <w:b/>
+          <w:bCs/>
+          <w:i/>
+          <w:iCs/>
+          <w:sz w:val="20"/>
+          <w:szCs w:val="20"/>
+        </w:rPr>
+      </w:r>
+      <w:r>
+        <w:rPr>
+          <w:rFonts w:ascii="Arial" w:hAnsi="Arial" w:cs="Arial"/>
+          <w:b/>
+          <w:bCs/>
+          <w:i/>
+          <w:iCs/>
+          <w:sz w:val="20"/>
+          <w:szCs w:val="20"/>
+        </w:rPr>
+        <w:fldChar w:fldCharType="end"/>
+      </w:r>
+      <w:r>
+        <w:rPr>
+          <w:rFonts w:ascii="Arial" w:hAnsi="Arial" w:cs="Arial"/>
+          <w:bCs/>
+          <w:iCs/>
+          <w:sz w:val="20"/>
+          <w:szCs w:val="20"/>
+          <w:lang w:val="en-US"/>
+        </w:rPr>
+        <w:t>File</w:t>
+      </w:r>
+      <w:r>
+        <w:rPr>
+          <w:rFonts w:ascii="Arial" w:hAnsi="Arial" w:cs="Arial"/>
+          <w:bCs/>
+          <w:iCs/>
+          <w:sz w:val="20"/>
+          <w:szCs w:val="20"/>
+          <w:lang w:val="en-US"/>
+        </w:rPr>
+        <w:tab/>
+      </w:r>
+      <w:r>
+        <w:rPr>
+          <w:rFonts w:ascii="Arial" w:hAnsi="Arial" w:cs="Arial"/>
+          <w:bCs/>
+          <w:iCs/>
+          <w:sz w:val="20"/>
+          <w:szCs w:val="20"/>
+          <w:lang w:val="en-US"/>
+        </w:rPr>
+        <w:tab/>
+      </w:r>
+      <w:r>
+        <w:rPr>
+          <w:rFonts w:ascii="Arial" w:hAnsi="Arial" w:cs="Arial"/>
+          <w:b/>
+          <w:bCs/>
+          <w:i/>
+          <w:iCs/>
+          <w:color w:val="1F497D"/>
           <w:sz w:val="20"/>
           <w:szCs w:val="20"/>
         </w:rPr>
@@ -414,7 +585,7 @@
           <w:bCs/>
           <w:i/>
           <w:iCs/>
-          <w:color w:val="FF0000"/>
+          <w:color w:val="1F497D"/>
           <w:sz w:val="20"/>
           <w:szCs w:val="20"/>
         </w:rPr>
@@ -427,19 +598,19 @@
           <w:bCs/>
           <w:i/>
           <w:iCs/>
-          <w:color w:val="FF0000"/>
-          <w:sz w:val="20"/>
-          <w:szCs w:val="20"/>
-        </w:rPr>
-      </w:r>
-      <w:r>
-        <w:rPr>
-          <w:rFonts w:ascii="Arial" w:hAnsi="Arial" w:cs="Arial"/>
-          <w:b/>
-          <w:bCs/>
-          <w:i/>
-          <w:iCs/>
-          <w:color w:val="FF0000"/>
+          <w:color w:val="1F497D"/>
+          <w:sz w:val="20"/>
+          <w:szCs w:val="20"/>
+        </w:rPr>
+      </w:r>
+      <w:r>
+        <w:rPr>
+          <w:rFonts w:ascii="Arial" w:hAnsi="Arial" w:cs="Arial"/>
+          <w:b/>
+          <w:bCs/>
+          <w:i/>
+          <w:iCs/>
+          <w:color w:val="1F497D"/>
           <w:sz w:val="20"/>
           <w:szCs w:val="20"/>
         </w:rPr>
@@ -450,24 +621,11 @@
           <w:rFonts w:ascii="Arial" w:hAnsi="Arial" w:cs="Arial"/>
           <w:bCs/>
           <w:iCs/>
-          <w:color w:val="FF0000"/>
-          <w:sz w:val="20"/>
-          <w:szCs w:val="20"/>
-          <w:lang w:val="en-US"/>
-        </w:rPr>
-        <w:t>File</w:t>
-      </w:r>
-      <w:r>
-        <w:rPr>
-          <w:rFonts w:ascii="Arial" w:hAnsi="Arial" w:cs="Arial"/>
-          <w:bCs/>
-          <w:iCs/>
-          <w:color w:val="FF0000"/>
-          <w:sz w:val="20"/>
-          <w:szCs w:val="20"/>
-          <w:lang w:val="en-US"/>
-        </w:rPr>
-        <w:tab/>
+          <w:sz w:val="20"/>
+          <w:szCs w:val="20"/>
+          <w:lang w:val="en-US"/>
+        </w:rPr>
+        <w:t>Screen</w:t>
       </w:r>
       <w:r>
         <w:rPr>
@@ -550,7 +708,7 @@
           <w:szCs w:val="20"/>
           <w:lang w:val="en-US"/>
         </w:rPr>
-        <w:t>Screen</w:t>
+        <w:t>Report</w:t>
       </w:r>
       <w:r>
         <w:rPr>
@@ -633,7 +791,18 @@
           <w:szCs w:val="20"/>
           <w:lang w:val="en-US"/>
         </w:rPr>
-        <w:t>Report</w:t>
+        <w:t>Form</w:t>
+      </w:r>
+      <w:r>
+        <w:rPr>
+          <w:rFonts w:ascii="Arial" w:hAnsi="Arial" w:cs="Arial"/>
+          <w:bCs/>
+          <w:iCs/>
+          <w:sz w:val="20"/>
+          <w:szCs w:val="20"/>
+          <w:lang w:val="en-US"/>
+        </w:rPr>
+        <w:tab/>
       </w:r>
       <w:r>
         <w:rPr>
@@ -716,100 +885,6 @@
           <w:szCs w:val="20"/>
           <w:lang w:val="en-US"/>
         </w:rPr>
-        <w:t>Form</w:t>
-      </w:r>
-      <w:r>
-        <w:rPr>
-          <w:rFonts w:ascii="Arial" w:hAnsi="Arial" w:cs="Arial"/>
-          <w:bCs/>
-          <w:iCs/>
-          <w:sz w:val="20"/>
-          <w:szCs w:val="20"/>
-          <w:lang w:val="en-US"/>
-        </w:rPr>
-        <w:tab/>
-      </w:r>
-      <w:r>
-        <w:rPr>
-          <w:rFonts w:ascii="Arial" w:hAnsi="Arial" w:cs="Arial"/>
-          <w:bCs/>
-          <w:iCs/>
-          <w:sz w:val="20"/>
-          <w:szCs w:val="20"/>
-          <w:lang w:val="en-US"/>
-        </w:rPr>
-        <w:tab/>
-      </w:r>
-      <w:r>
-        <w:rPr>
-          <w:rFonts w:ascii="Arial" w:hAnsi="Arial" w:cs="Arial"/>
-          <w:b/>
-          <w:bCs/>
-          <w:i/>
-          <w:iCs/>
-          <w:color w:val="1F497D"/>
-          <w:sz w:val="20"/>
-          <w:szCs w:val="20"/>
-        </w:rPr>
-        <w:fldChar w:fldCharType="begin">
-          <w:ffData>
-            <w:name w:val=""/>
-            <w:enabled/>
-            <w:calcOnExit w:val="0"/>
-            <w:checkBox>
-              <w:sizeAuto/>
-              <w:default w:val="0"/>
-            </w:checkBox>
-          </w:ffData>
-        </w:fldChar>
-      </w:r>
-      <w:r>
-        <w:rPr>
-          <w:rFonts w:ascii="Arial" w:hAnsi="Arial" w:cs="Arial"/>
-          <w:b/>
-          <w:bCs/>
-          <w:i/>
-          <w:iCs/>
-          <w:color w:val="1F497D"/>
-          <w:sz w:val="20"/>
-          <w:szCs w:val="20"/>
-        </w:rPr>
-        <w:instrText xml:space="preserve"> FORMCHECKBOX </w:instrText>
-      </w:r>
-      <w:r>
-        <w:rPr>
-          <w:rFonts w:ascii="Arial" w:hAnsi="Arial" w:cs="Arial"/>
-          <w:b/>
-          <w:bCs/>
-          <w:i/>
-          <w:iCs/>
-          <w:color w:val="1F497D"/>
-          <w:sz w:val="20"/>
-          <w:szCs w:val="20"/>
-        </w:rPr>
-      </w:r>
-      <w:r>
-        <w:rPr>
-          <w:rFonts w:ascii="Arial" w:hAnsi="Arial" w:cs="Arial"/>
-          <w:b/>
-          <w:bCs/>
-          <w:i/>
-          <w:iCs/>
-          <w:color w:val="1F497D"/>
-          <w:sz w:val="20"/>
-          <w:szCs w:val="20"/>
-        </w:rPr>
-        <w:fldChar w:fldCharType="end"/>
-      </w:r>
-      <w:r>
-        <w:rPr>
-          <w:rFonts w:ascii="Arial" w:hAnsi="Arial" w:cs="Arial"/>
-          <w:bCs/>
-          <w:iCs/>
-          <w:sz w:val="20"/>
-          <w:szCs w:val="20"/>
-          <w:lang w:val="en-US"/>
-        </w:rPr>
         <w:t>Internal</w:t>
       </w:r>
     </w:p>
@@ -828,156 +903,31 @@
       </w:r>
     </w:p>
     <w:p>
-      <w:pPr>
-        <w:rPr>
-          <w:lang w:val="en-US"/>
-        </w:rPr>
-      </w:pPr>
-      <w:r>
-        <w:rPr>
-          <w:lang w:val="en-US"/>
-        </w:rPr>
-        <w:t xml:space="preserve">Normalized Alert = </w:t>
-      </w:r>
-      <w:r>
-        <w:rPr>
-          <w:lang w:val="en-US"/>
-        </w:rPr>
-        <w:tab/>
-        <w:t>Alert Type +</w:t>
-      </w:r>
-      <w:r>
-        <w:rPr>
-          <w:lang w:val="en-US"/>
-        </w:rPr>
-        <w:br/>
-        <w:t xml:space="preserve">                                   Begin Time +</w:t>
-      </w:r>
-      <w:r>
-        <w:rPr>
-          <w:lang w:val="en-US"/>
-        </w:rPr>
-        <w:br/>
-      </w:r>
-      <w:r>
-        <w:rPr>
-          <w:lang w:val="en-US"/>
-        </w:rPr>
-        <w:tab/>
-      </w:r>
-      <w:r>
-        <w:rPr>
-          <w:lang w:val="en-US"/>
-        </w:rPr>
-        <w:tab/>
-      </w:r>
-      <w:r>
-        <w:rPr>
-          <w:lang w:val="en-US"/>
-        </w:rPr>
-        <w:tab/>
-        <w:t>End Time +</w:t>
-      </w:r>
-      <w:r>
-        <w:rPr>
-          <w:lang w:val="en-US"/>
-        </w:rPr>
-        <w:br/>
-      </w:r>
-      <w:r>
-        <w:rPr>
-          <w:lang w:val="en-US"/>
-        </w:rPr>
-        <w:tab/>
-      </w:r>
-      <w:r>
-        <w:rPr>
-          <w:lang w:val="en-US"/>
-        </w:rPr>
-        <w:tab/>
-      </w:r>
-      <w:r>
-        <w:rPr>
-          <w:lang w:val="en-US"/>
-        </w:rPr>
-        <w:tab/>
-        <w:t>Source IP +</w:t>
-      </w:r>
-      <w:r>
-        <w:rPr>
-          <w:lang w:val="en-US"/>
-        </w:rPr>
-        <w:br/>
-      </w:r>
-      <w:r>
-        <w:rPr>
-          <w:lang w:val="en-US"/>
-        </w:rPr>
-        <w:tab/>
-      </w:r>
-      <w:r>
-        <w:rPr>
-          <w:lang w:val="en-US"/>
-        </w:rPr>
-        <w:tab/>
-      </w:r>
-      <w:r>
-        <w:rPr>
-          <w:lang w:val="en-US"/>
-        </w:rPr>
-        <w:tab/>
-        <w:t>Destination IP +</w:t>
-      </w:r>
-      <w:r>
-        <w:rPr>
-          <w:lang w:val="en-US"/>
-        </w:rPr>
-        <w:br/>
-      </w:r>
-      <w:r>
-        <w:rPr>
-          <w:lang w:val="en-US"/>
-        </w:rPr>
-        <w:tab/>
-      </w:r>
-      <w:r>
-        <w:rPr>
-          <w:lang w:val="en-US"/>
-        </w:rPr>
-        <w:tab/>
-      </w:r>
-      <w:r>
-        <w:rPr>
-          <w:lang w:val="en-US"/>
-        </w:rPr>
-        <w:tab/>
-        <w:t>Source Port +</w:t>
-      </w:r>
-      <w:r>
-        <w:rPr>
-          <w:lang w:val="en-US"/>
-        </w:rPr>
-        <w:br/>
-      </w:r>
-      <w:r>
-        <w:rPr>
-          <w:lang w:val="en-US"/>
-        </w:rPr>
-        <w:tab/>
-      </w:r>
-      <w:r>
-        <w:rPr>
-          <w:lang w:val="en-US"/>
-        </w:rPr>
-        <w:tab/>
-      </w:r>
-      <w:r>
-        <w:rPr>
-          <w:lang w:val="en-US"/>
-        </w:rPr>
-        <w:tab/>
-        <w:t>Dest Port.</w:t>
-      </w:r>
+      <w:r>
+        <w:t>Normalized Alert = Alert + Heartbeat</w:t>
+      </w:r>
+    </w:p>
+    <w:p>
+      <w:r>
+        <w:t>Alert = Analyser + CreateTime + DetectTime + AnalyserTime + Source + Target + Classification + Assessment + AdditionalData</w:t>
+      </w:r>
+    </w:p>
+    <w:p>
+      <w:r>
+        <w:t>Source = Node + User + Process + Service</w:t>
+      </w:r>
+    </w:p>
+    <w:p>
+      <w:r>
+        <w:t>Target = Node + User + Process + Service + FileList</w:t>
+      </w:r>
+    </w:p>
+    <w:p>
+      <w:r>
+        <w:t>Heartbeat = Analyser + CreateTime + AdditionalData</w:t>
+      </w:r>
+      <w:bookmarkStart w:id="0" w:name="_GoBack"/>
+      <w:bookmarkEnd w:id="0"/>
     </w:p>
     <w:p>
       <w:pPr>
@@ -990,9 +940,20 @@
         <w:rPr>
           <w:lang w:val="en-US"/>
         </w:rPr>
-        <w:lastRenderedPageBreak/>
         <w:t>Volume/Time</w:t>
       </w:r>
+    </w:p>
+    <w:p>
+      <w:r>
+        <w:t>1-10/ms</w:t>
+      </w:r>
+    </w:p>
+    <w:p>
+      <w:pPr>
+        <w:rPr>
+          <w:lang w:val="en-US"/>
+        </w:rPr>
+      </w:pPr>
     </w:p>
     <w:p>
       <w:pPr>

</xml_diff>